<commit_message>
updating documentation to Spring 2023
</commit_message>
<xml_diff>
--- a/project-management/Technology_Reference_and_FAQ_.docx
+++ b/project-management/Technology_Reference_and_FAQ_.docx
@@ -86,7 +86,21 @@
         <w:rPr>
           <w:rFonts w:ascii="Arial" w:hAnsi="Arial" w:cs="Arial"/>
         </w:rPr>
-        <w:t xml:space="preserve">Spring (aka Spring Framework) is an open source framework and inversion of control container for Java that was created to address the complexity of developing enterprise applications. Spring has layered architecture that allows developers to leverage certain components while not utilizing others that they may not care about. Spring’s biggest features include: </w:t>
+        <w:t xml:space="preserve">Spring (aka Spring Framework) is an </w:t>
+      </w:r>
+      <w:proofErr w:type="gramStart"/>
+      <w:r>
+        <w:rPr>
+          <w:rFonts w:ascii="Arial" w:hAnsi="Arial" w:cs="Arial"/>
+        </w:rPr>
+        <w:t>open source</w:t>
+      </w:r>
+      <w:proofErr w:type="gramEnd"/>
+      <w:r>
+        <w:rPr>
+          <w:rFonts w:ascii="Arial" w:hAnsi="Arial" w:cs="Arial"/>
+        </w:rPr>
+        <w:t xml:space="preserve"> framework and inversion of control container for Java that was created to address the complexity of developing enterprise applications. Spring has layered architecture that allows developers to leverage certain components while not utilizing others that they may not care about. Spring’s biggest features include: </w:t>
       </w:r>
     </w:p>
     <w:p>
@@ -186,7 +200,21 @@
         <w:rPr>
           <w:rFonts w:ascii="Arial" w:hAnsi="Arial" w:cs="Arial"/>
         </w:rPr>
-        <w:t>Messaging – Spring is able to leverage existing technologies, such as Java Messaging Service (JMS) for sending messages</w:t>
+        <w:t xml:space="preserve">Messaging – Spring </w:t>
+      </w:r>
+      <w:proofErr w:type="gramStart"/>
+      <w:r>
+        <w:rPr>
+          <w:rFonts w:ascii="Arial" w:hAnsi="Arial" w:cs="Arial"/>
+        </w:rPr>
+        <w:t>is able to</w:t>
+      </w:r>
+      <w:proofErr w:type="gramEnd"/>
+      <w:r>
+        <w:rPr>
+          <w:rFonts w:ascii="Arial" w:hAnsi="Arial" w:cs="Arial"/>
+        </w:rPr>
+        <w:t xml:space="preserve"> leverage existing technologies, such as Java Messaging Service (JMS) for sending messages</w:t>
       </w:r>
     </w:p>
     <w:p>
@@ -558,7 +586,21 @@
         <w:rPr>
           <w:rFonts w:ascii="Arial" w:hAnsi="Arial" w:cs="Arial"/>
         </w:rPr>
-        <w:t xml:space="preserve">React is a JavaScript-based open-source web application framework for the application’s front-end that allows you to create dynamic views for your single-page application. It is a very widely-used platform and is currently the fourth most popular project on GitHub. </w:t>
+        <w:t xml:space="preserve">React is a JavaScript-based open-source web application framework for the application’s front-end that allows you to create dynamic views for your single-page application. It is a very </w:t>
+      </w:r>
+      <w:proofErr w:type="gramStart"/>
+      <w:r>
+        <w:rPr>
+          <w:rFonts w:ascii="Arial" w:hAnsi="Arial" w:cs="Arial"/>
+        </w:rPr>
+        <w:t>widely-used</w:t>
+      </w:r>
+      <w:proofErr w:type="gramEnd"/>
+      <w:r>
+        <w:rPr>
+          <w:rFonts w:ascii="Arial" w:hAnsi="Arial" w:cs="Arial"/>
+        </w:rPr>
+        <w:t xml:space="preserve"> platform and is currently the fourth most popular project on GitHub. </w:t>
       </w:r>
     </w:p>
     <w:p>
@@ -625,6 +667,7 @@
           <w:sz w:val="20"/>
           <w:szCs w:val="20"/>
         </w:rPr>
+        <w:lastRenderedPageBreak/>
         <w:t>GCP</w:t>
       </w:r>
     </w:p>
@@ -718,7 +761,21 @@
           <w:rPr>
             <w:rStyle w:val="Hyperlink"/>
           </w:rPr>
-          <w:t>Get started with Google Cloud  |  Documentation</w:t>
+          <w:t xml:space="preserve">Get started with Google </w:t>
+        </w:r>
+        <w:proofErr w:type="gramStart"/>
+        <w:r>
+          <w:rPr>
+            <w:rStyle w:val="Hyperlink"/>
+          </w:rPr>
+          <w:t>Cloud  |</w:t>
+        </w:r>
+        <w:proofErr w:type="gramEnd"/>
+        <w:r>
+          <w:rPr>
+            <w:rStyle w:val="Hyperlink"/>
+          </w:rPr>
+          <w:t>  Documentation</w:t>
         </w:r>
       </w:hyperlink>
       <w:r>
@@ -898,6 +955,7 @@
           <w:sz w:val="20"/>
           <w:szCs w:val="20"/>
         </w:rPr>
+        <w:lastRenderedPageBreak/>
         <w:t>FAQ</w:t>
       </w:r>
     </w:p>
@@ -966,7 +1024,23 @@
           <w:sz w:val="20"/>
           <w:szCs w:val="20"/>
         </w:rPr>
-        <w:t>Questions on deliverables required by Dr. Song must be asked to Dr. Song. If you want advice on a particular artifact we are happy to give it, but we have no say in the grading of the document</w:t>
+        <w:t xml:space="preserve">Questions on deliverables required by Dr. Song must be asked to Dr. Song. If you want advice on a particular </w:t>
+      </w:r>
+      <w:proofErr w:type="gramStart"/>
+      <w:r>
+        <w:rPr>
+          <w:sz w:val="20"/>
+          <w:szCs w:val="20"/>
+        </w:rPr>
+        <w:t>artifact</w:t>
+      </w:r>
+      <w:proofErr w:type="gramEnd"/>
+      <w:r>
+        <w:rPr>
+          <w:sz w:val="20"/>
+          <w:szCs w:val="20"/>
+        </w:rPr>
+        <w:t xml:space="preserve"> we are happy to give it, but we have no say in the grading of the document</w:t>
       </w:r>
       <w:r>
         <w:rPr>
@@ -1083,7 +1157,23 @@
           <w:sz w:val="20"/>
           <w:szCs w:val="20"/>
         </w:rPr>
-        <w:t xml:space="preserve"> Please allow 24 hrs for a response, so plan your questions</w:t>
+        <w:t xml:space="preserve"> Please allow 24 </w:t>
+      </w:r>
+      <w:proofErr w:type="spellStart"/>
+      <w:r>
+        <w:rPr>
+          <w:sz w:val="20"/>
+          <w:szCs w:val="20"/>
+        </w:rPr>
+        <w:t>hrs</w:t>
+      </w:r>
+      <w:proofErr w:type="spellEnd"/>
+      <w:r>
+        <w:rPr>
+          <w:sz w:val="20"/>
+          <w:szCs w:val="20"/>
+        </w:rPr>
+        <w:t xml:space="preserve"> for a response, so plan your questions</w:t>
       </w:r>
       <w:r>
         <w:rPr>
@@ -1179,7 +1269,39 @@
           <w:sz w:val="20"/>
           <w:szCs w:val="20"/>
         </w:rPr>
-        <w:t xml:space="preserve"> meet all of the requirements outlined in the project document. Once those are met, we look at a number of factors including how </w:t>
+        <w:t xml:space="preserve"> meet </w:t>
+      </w:r>
+      <w:proofErr w:type="gramStart"/>
+      <w:r>
+        <w:rPr>
+          <w:sz w:val="20"/>
+          <w:szCs w:val="20"/>
+        </w:rPr>
+        <w:t>all of</w:t>
+      </w:r>
+      <w:proofErr w:type="gramEnd"/>
+      <w:r>
+        <w:rPr>
+          <w:sz w:val="20"/>
+          <w:szCs w:val="20"/>
+        </w:rPr>
+        <w:t xml:space="preserve"> the requirements outlined in the project document. Once those are met, we look at </w:t>
+      </w:r>
+      <w:proofErr w:type="gramStart"/>
+      <w:r>
+        <w:rPr>
+          <w:sz w:val="20"/>
+          <w:szCs w:val="20"/>
+        </w:rPr>
+        <w:t>a number of</w:t>
+      </w:r>
+      <w:proofErr w:type="gramEnd"/>
+      <w:r>
+        <w:rPr>
+          <w:sz w:val="20"/>
+          <w:szCs w:val="20"/>
+        </w:rPr>
+        <w:t xml:space="preserve"> factors including how </w:t>
       </w:r>
       <w:r>
         <w:rPr>
@@ -1275,7 +1397,23 @@
           <w:sz w:val="20"/>
           <w:szCs w:val="20"/>
         </w:rPr>
-        <w:t xml:space="preserve">The mentors serve as the product owner, but also as guides. Think of us as a company that wants to launch a product but we </w:t>
+        <w:t xml:space="preserve">The mentors serve as the product owner, but also as guides. Think of us as a company that wants to launch a </w:t>
+      </w:r>
+      <w:proofErr w:type="gramStart"/>
+      <w:r>
+        <w:rPr>
+          <w:sz w:val="20"/>
+          <w:szCs w:val="20"/>
+        </w:rPr>
+        <w:t>product</w:t>
+      </w:r>
+      <w:proofErr w:type="gramEnd"/>
+      <w:r>
+        <w:rPr>
+          <w:sz w:val="20"/>
+          <w:szCs w:val="20"/>
+        </w:rPr>
+        <w:t xml:space="preserve"> but we </w:t>
       </w:r>
       <w:r>
         <w:rPr>
@@ -1335,8 +1473,141 @@
         </w:rPr>
       </w:pPr>
     </w:p>
+    <w:p>
+      <w:pPr>
+        <w:rPr>
+          <w:sz w:val="20"/>
+          <w:szCs w:val="20"/>
+        </w:rPr>
+      </w:pPr>
+      <w:r>
+        <w:rPr>
+          <w:b/>
+          <w:bCs/>
+          <w:sz w:val="20"/>
+          <w:szCs w:val="20"/>
+        </w:rPr>
+        <w:t>Q:</w:t>
+      </w:r>
+      <w:r>
+        <w:rPr>
+          <w:sz w:val="20"/>
+          <w:szCs w:val="20"/>
+        </w:rPr>
+        <w:t xml:space="preserve"> Do I have to use the recommended tech stack?</w:t>
+      </w:r>
+    </w:p>
+    <w:p>
+      <w:pPr>
+        <w:rPr>
+          <w:sz w:val="20"/>
+          <w:szCs w:val="20"/>
+        </w:rPr>
+      </w:pPr>
+      <w:r>
+        <w:rPr>
+          <w:b/>
+          <w:bCs/>
+          <w:sz w:val="20"/>
+          <w:szCs w:val="20"/>
+        </w:rPr>
+        <w:t xml:space="preserve">A: </w:t>
+      </w:r>
+      <w:r>
+        <w:rPr>
+          <w:sz w:val="20"/>
+          <w:szCs w:val="20"/>
+        </w:rPr>
+        <w:t>No, not at all! If you have strong experience in some software and want to use another technology, go for it. However, we cannot guarantee that we’ll be able to help you if you come across any difficulties when using non-recommended resources. We also believe that this stack is one of the most common you’ll see in industry, so it would be worth the experience.</w:t>
+      </w:r>
+    </w:p>
+    <w:p>
+      <w:pPr>
+        <w:rPr>
+          <w:sz w:val="20"/>
+          <w:szCs w:val="20"/>
+        </w:rPr>
+      </w:pPr>
+    </w:p>
+    <w:p>
+      <w:pPr>
+        <w:rPr>
+          <w:sz w:val="20"/>
+          <w:szCs w:val="20"/>
+        </w:rPr>
+      </w:pPr>
+      <w:r>
+        <w:rPr>
+          <w:b/>
+          <w:bCs/>
+          <w:sz w:val="20"/>
+          <w:szCs w:val="20"/>
+        </w:rPr>
+        <w:t xml:space="preserve">Q: </w:t>
+      </w:r>
+      <w:r>
+        <w:rPr>
+          <w:sz w:val="20"/>
+          <w:szCs w:val="20"/>
+        </w:rPr>
+        <w:t>Can we recommend ideas for the project outside of the specifications?</w:t>
+      </w:r>
+    </w:p>
+    <w:p>
+      <w:pPr>
+        <w:rPr>
+          <w:sz w:val="20"/>
+          <w:szCs w:val="20"/>
+        </w:rPr>
+      </w:pPr>
+      <w:r>
+        <w:rPr>
+          <w:b/>
+          <w:bCs/>
+          <w:sz w:val="20"/>
+          <w:szCs w:val="20"/>
+        </w:rPr>
+        <w:t>A:</w:t>
+      </w:r>
+      <w:r>
+        <w:rPr>
+          <w:sz w:val="20"/>
+          <w:szCs w:val="20"/>
+        </w:rPr>
+        <w:t xml:space="preserve"> It depends. There are requirements that will not be barterable. However, we want you and your team to approach this project in the most creative and interesting ways possible. It’s always worth asking the mentor team, and even if we say no, we could help find a workaround for what your </w:t>
+      </w:r>
+      <w:proofErr w:type="spellStart"/>
+      <w:r>
+        <w:rPr>
+          <w:sz w:val="20"/>
+          <w:szCs w:val="20"/>
+        </w:rPr>
+        <w:t>team</w:t>
+      </w:r>
+      <w:proofErr w:type="spellEnd"/>
+      <w:r>
+        <w:rPr>
+          <w:sz w:val="20"/>
+          <w:szCs w:val="20"/>
+        </w:rPr>
+        <w:t xml:space="preserve"> needs.</w:t>
+      </w:r>
+    </w:p>
+    <w:p>
+      <w:pPr>
+        <w:rPr>
+          <w:sz w:val="20"/>
+          <w:szCs w:val="20"/>
+        </w:rPr>
+      </w:pPr>
+    </w:p>
     <w:sectPr>
-      <w:headerReference w:type="default" r:id="rId17"/>
+      <w:headerReference w:type="even" r:id="rId17"/>
+      <w:headerReference w:type="default" r:id="rId18"/>
+      <w:footerReference w:type="even" r:id="rId19"/>
+      <w:footerReference w:type="default" r:id="rId20"/>
+      <w:headerReference w:type="first" r:id="rId21"/>
+      <w:footerReference w:type="first" r:id="rId22"/>
       <w:pgSz w:w="12240" w:h="15840"/>
       <w:pgMar w:top="1440" w:right="1440" w:bottom="1440" w:left="1440" w:header="720" w:footer="720" w:gutter="0"/>
       <w:pgNumType w:start="1"/>
@@ -1378,6 +1649,36 @@
 </w:endnotes>
 </file>
 
+<file path=word/footer1.xml><?xml version="1.0" encoding="utf-8"?>
+<w:ftr xmlns:wpc="http://schemas.microsoft.com/office/word/2010/wordprocessingCanvas" xmlns:cx="http://schemas.microsoft.com/office/drawing/2014/chartex" xmlns:cx1="http://schemas.microsoft.com/office/drawing/2015/9/8/chartex" xmlns:cx2="http://schemas.microsoft.com/office/drawing/2015/10/21/chartex" xmlns:cx3="http://schemas.microsoft.com/office/drawing/2016/5/9/chartex" xmlns:cx4="http://schemas.microsoft.com/office/drawing/2016/5/10/chartex" xmlns:cx5="http://schemas.microsoft.com/office/drawing/2016/5/11/chartex" xmlns:cx6="http://schemas.microsoft.com/office/drawing/2016/5/12/chartex" xmlns:cx7="http://schemas.microsoft.com/office/drawing/2016/5/13/chartex" xmlns:cx8="http://schemas.microsoft.com/office/drawing/2016/5/14/chartex" xmlns:mc="http://schemas.openxmlformats.org/markup-compatibility/2006" xmlns:aink="http://schemas.microsoft.com/office/drawing/2016/ink" xmlns:am3d="http://schemas.microsoft.com/office/drawing/2017/model3d" xmlns:o="urn:schemas-microsoft-com:office:office" xmlns:oel="http://schemas.microsoft.com/office/2019/extlst" xmlns:r="http://schemas.openxmlformats.org/officeDocument/2006/relationships" xmlns:m="http://schemas.openxmlformats.org/officeDocument/2006/math" xmlns:v="urn:schemas-microsoft-com:vml" xmlns:wp14="http://schemas.microsoft.com/office/word/2010/wordprocessingDrawing" xmlns:wp="http://schemas.openxmlformats.org/drawingml/2006/wordprocessingDrawing" xmlns:w10="urn:schemas-microsoft-com:office:word" xmlns:w="http://schemas.openxmlformats.org/wordprocessingml/2006/main" xmlns:w14="http://schemas.microsoft.com/office/word/2010/wordml" xmlns:w15="http://schemas.microsoft.com/office/word/2012/wordml" xmlns:w16cex="http://schemas.microsoft.com/office/word/2018/wordml/cex" xmlns:w16cid="http://schemas.microsoft.com/office/word/2016/wordml/cid" xmlns:w16="http://schemas.microsoft.com/office/word/2018/wordml" xmlns:w16sdtdh="http://schemas.microsoft.com/office/word/2020/wordml/sdtdatahash" xmlns:w16se="http://schemas.microsoft.com/office/word/2015/wordml/symex" xmlns:wpg="http://schemas.microsoft.com/office/word/2010/wordprocessingGroup" xmlns:wpi="http://schemas.microsoft.com/office/word/2010/wordprocessingInk" xmlns:wne="http://schemas.microsoft.com/office/word/2006/wordml" xmlns:wps="http://schemas.microsoft.com/office/word/2010/wordprocessingShape" mc:Ignorable="w14 w15 w16se w16cid w16 w16cex w16sdtdh wp14">
+  <w:p>
+    <w:pPr>
+      <w:pStyle w:val="Footer"/>
+    </w:pPr>
+  </w:p>
+</w:ftr>
+</file>
+
+<file path=word/footer2.xml><?xml version="1.0" encoding="utf-8"?>
+<w:ftr xmlns:wpc="http://schemas.microsoft.com/office/word/2010/wordprocessingCanvas" xmlns:cx="http://schemas.microsoft.com/office/drawing/2014/chartex" xmlns:cx1="http://schemas.microsoft.com/office/drawing/2015/9/8/chartex" xmlns:cx2="http://schemas.microsoft.com/office/drawing/2015/10/21/chartex" xmlns:cx3="http://schemas.microsoft.com/office/drawing/2016/5/9/chartex" xmlns:cx4="http://schemas.microsoft.com/office/drawing/2016/5/10/chartex" xmlns:cx5="http://schemas.microsoft.com/office/drawing/2016/5/11/chartex" xmlns:cx6="http://schemas.microsoft.com/office/drawing/2016/5/12/chartex" xmlns:cx7="http://schemas.microsoft.com/office/drawing/2016/5/13/chartex" xmlns:cx8="http://schemas.microsoft.com/office/drawing/2016/5/14/chartex" xmlns:mc="http://schemas.openxmlformats.org/markup-compatibility/2006" xmlns:aink="http://schemas.microsoft.com/office/drawing/2016/ink" xmlns:am3d="http://schemas.microsoft.com/office/drawing/2017/model3d" xmlns:o="urn:schemas-microsoft-com:office:office" xmlns:oel="http://schemas.microsoft.com/office/2019/extlst" xmlns:r="http://schemas.openxmlformats.org/officeDocument/2006/relationships" xmlns:m="http://schemas.openxmlformats.org/officeDocument/2006/math" xmlns:v="urn:schemas-microsoft-com:vml" xmlns:wp14="http://schemas.microsoft.com/office/word/2010/wordprocessingDrawing" xmlns:wp="http://schemas.openxmlformats.org/drawingml/2006/wordprocessingDrawing" xmlns:w10="urn:schemas-microsoft-com:office:word" xmlns:w="http://schemas.openxmlformats.org/wordprocessingml/2006/main" xmlns:w14="http://schemas.microsoft.com/office/word/2010/wordml" xmlns:w15="http://schemas.microsoft.com/office/word/2012/wordml" xmlns:w16cex="http://schemas.microsoft.com/office/word/2018/wordml/cex" xmlns:w16cid="http://schemas.microsoft.com/office/word/2016/wordml/cid" xmlns:w16="http://schemas.microsoft.com/office/word/2018/wordml" xmlns:w16sdtdh="http://schemas.microsoft.com/office/word/2020/wordml/sdtdatahash" xmlns:w16se="http://schemas.microsoft.com/office/word/2015/wordml/symex" xmlns:wpg="http://schemas.microsoft.com/office/word/2010/wordprocessingGroup" xmlns:wpi="http://schemas.microsoft.com/office/word/2010/wordprocessingInk" xmlns:wne="http://schemas.microsoft.com/office/word/2006/wordml" xmlns:wps="http://schemas.microsoft.com/office/word/2010/wordprocessingShape" mc:Ignorable="w14 w15 w16se w16cid w16 w16cex w16sdtdh wp14">
+  <w:p>
+    <w:pPr>
+      <w:pStyle w:val="Footer"/>
+    </w:pPr>
+  </w:p>
+</w:ftr>
+</file>
+
+<file path=word/footer3.xml><?xml version="1.0" encoding="utf-8"?>
+<w:ftr xmlns:wpc="http://schemas.microsoft.com/office/word/2010/wordprocessingCanvas" xmlns:cx="http://schemas.microsoft.com/office/drawing/2014/chartex" xmlns:cx1="http://schemas.microsoft.com/office/drawing/2015/9/8/chartex" xmlns:cx2="http://schemas.microsoft.com/office/drawing/2015/10/21/chartex" xmlns:cx3="http://schemas.microsoft.com/office/drawing/2016/5/9/chartex" xmlns:cx4="http://schemas.microsoft.com/office/drawing/2016/5/10/chartex" xmlns:cx5="http://schemas.microsoft.com/office/drawing/2016/5/11/chartex" xmlns:cx6="http://schemas.microsoft.com/office/drawing/2016/5/12/chartex" xmlns:cx7="http://schemas.microsoft.com/office/drawing/2016/5/13/chartex" xmlns:cx8="http://schemas.microsoft.com/office/drawing/2016/5/14/chartex" xmlns:mc="http://schemas.openxmlformats.org/markup-compatibility/2006" xmlns:aink="http://schemas.microsoft.com/office/drawing/2016/ink" xmlns:am3d="http://schemas.microsoft.com/office/drawing/2017/model3d" xmlns:o="urn:schemas-microsoft-com:office:office" xmlns:oel="http://schemas.microsoft.com/office/2019/extlst" xmlns:r="http://schemas.openxmlformats.org/officeDocument/2006/relationships" xmlns:m="http://schemas.openxmlformats.org/officeDocument/2006/math" xmlns:v="urn:schemas-microsoft-com:vml" xmlns:wp14="http://schemas.microsoft.com/office/word/2010/wordprocessingDrawing" xmlns:wp="http://schemas.openxmlformats.org/drawingml/2006/wordprocessingDrawing" xmlns:w10="urn:schemas-microsoft-com:office:word" xmlns:w="http://schemas.openxmlformats.org/wordprocessingml/2006/main" xmlns:w14="http://schemas.microsoft.com/office/word/2010/wordml" xmlns:w15="http://schemas.microsoft.com/office/word/2012/wordml" xmlns:w16cex="http://schemas.microsoft.com/office/word/2018/wordml/cex" xmlns:w16cid="http://schemas.microsoft.com/office/word/2016/wordml/cid" xmlns:w16="http://schemas.microsoft.com/office/word/2018/wordml" xmlns:w16sdtdh="http://schemas.microsoft.com/office/word/2020/wordml/sdtdatahash" xmlns:w16se="http://schemas.microsoft.com/office/word/2015/wordml/symex" xmlns:wpg="http://schemas.microsoft.com/office/word/2010/wordprocessingGroup" xmlns:wpi="http://schemas.microsoft.com/office/word/2010/wordprocessingInk" xmlns:wne="http://schemas.microsoft.com/office/word/2006/wordml" xmlns:wps="http://schemas.microsoft.com/office/word/2010/wordprocessingShape" mc:Ignorable="w14 w15 w16se w16cid w16 w16cex w16sdtdh wp14">
+  <w:p>
+    <w:pPr>
+      <w:pStyle w:val="Footer"/>
+    </w:pPr>
+  </w:p>
+</w:ftr>
+</file>
+
 <file path=word/footnotes.xml><?xml version="1.0" encoding="utf-8"?>
 <w:footnotes xmlns:wpc="http://schemas.microsoft.com/office/word/2010/wordprocessingCanvas" xmlns:cx="http://schemas.microsoft.com/office/drawing/2014/chartex" xmlns:cx1="http://schemas.microsoft.com/office/drawing/2015/9/8/chartex" xmlns:cx2="http://schemas.microsoft.com/office/drawing/2015/10/21/chartex" xmlns:cx3="http://schemas.microsoft.com/office/drawing/2016/5/9/chartex" xmlns:cx4="http://schemas.microsoft.com/office/drawing/2016/5/10/chartex" xmlns:cx5="http://schemas.microsoft.com/office/drawing/2016/5/11/chartex" xmlns:cx6="http://schemas.microsoft.com/office/drawing/2016/5/12/chartex" xmlns:cx7="http://schemas.microsoft.com/office/drawing/2016/5/13/chartex" xmlns:cx8="http://schemas.microsoft.com/office/drawing/2016/5/14/chartex" xmlns:mc="http://schemas.openxmlformats.org/markup-compatibility/2006" xmlns:aink="http://schemas.microsoft.com/office/drawing/2016/ink" xmlns:am3d="http://schemas.microsoft.com/office/drawing/2017/model3d" xmlns:o="urn:schemas-microsoft-com:office:office" xmlns:oel="http://schemas.microsoft.com/office/2019/extlst" xmlns:r="http://schemas.openxmlformats.org/officeDocument/2006/relationships" xmlns:m="http://schemas.openxmlformats.org/officeDocument/2006/math" xmlns:v="urn:schemas-microsoft-com:vml" xmlns:wp14="http://schemas.microsoft.com/office/word/2010/wordprocessingDrawing" xmlns:wp="http://schemas.openxmlformats.org/drawingml/2006/wordprocessingDrawing" xmlns:w10="urn:schemas-microsoft-com:office:word" xmlns:w="http://schemas.openxmlformats.org/wordprocessingml/2006/main" xmlns:w14="http://schemas.microsoft.com/office/word/2010/wordml" xmlns:w15="http://schemas.microsoft.com/office/word/2012/wordml" xmlns:w16cex="http://schemas.microsoft.com/office/word/2018/wordml/cex" xmlns:w16cid="http://schemas.microsoft.com/office/word/2016/wordml/cid" xmlns:w16="http://schemas.microsoft.com/office/word/2018/wordml" xmlns:w16sdtdh="http://schemas.microsoft.com/office/word/2020/wordml/sdtdatahash" xmlns:w16se="http://schemas.microsoft.com/office/word/2015/wordml/symex" xmlns:wpg="http://schemas.microsoft.com/office/word/2010/wordprocessingGroup" xmlns:wpi="http://schemas.microsoft.com/office/word/2010/wordprocessingInk" xmlns:wne="http://schemas.microsoft.com/office/word/2006/wordml" xmlns:wps="http://schemas.microsoft.com/office/word/2010/wordprocessingShape" mc:Ignorable="w14 w15 w16se w16cid w16 w16cex w16sdtdh wp14">
   <w:footnote w:type="separator" w:id="-1">
@@ -1411,6 +1712,16 @@
 </file>
 
 <file path=word/header1.xml><?xml version="1.0" encoding="utf-8"?>
+<w:hdr xmlns:wpc="http://schemas.microsoft.com/office/word/2010/wordprocessingCanvas" xmlns:cx="http://schemas.microsoft.com/office/drawing/2014/chartex" xmlns:cx1="http://schemas.microsoft.com/office/drawing/2015/9/8/chartex" xmlns:cx2="http://schemas.microsoft.com/office/drawing/2015/10/21/chartex" xmlns:cx3="http://schemas.microsoft.com/office/drawing/2016/5/9/chartex" xmlns:cx4="http://schemas.microsoft.com/office/drawing/2016/5/10/chartex" xmlns:cx5="http://schemas.microsoft.com/office/drawing/2016/5/11/chartex" xmlns:cx6="http://schemas.microsoft.com/office/drawing/2016/5/12/chartex" xmlns:cx7="http://schemas.microsoft.com/office/drawing/2016/5/13/chartex" xmlns:cx8="http://schemas.microsoft.com/office/drawing/2016/5/14/chartex" xmlns:mc="http://schemas.openxmlformats.org/markup-compatibility/2006" xmlns:aink="http://schemas.microsoft.com/office/drawing/2016/ink" xmlns:am3d="http://schemas.microsoft.com/office/drawing/2017/model3d" xmlns:o="urn:schemas-microsoft-com:office:office" xmlns:oel="http://schemas.microsoft.com/office/2019/extlst" xmlns:r="http://schemas.openxmlformats.org/officeDocument/2006/relationships" xmlns:m="http://schemas.openxmlformats.org/officeDocument/2006/math" xmlns:v="urn:schemas-microsoft-com:vml" xmlns:wp14="http://schemas.microsoft.com/office/word/2010/wordprocessingDrawing" xmlns:wp="http://schemas.openxmlformats.org/drawingml/2006/wordprocessingDrawing" xmlns:w10="urn:schemas-microsoft-com:office:word" xmlns:w="http://schemas.openxmlformats.org/wordprocessingml/2006/main" xmlns:w14="http://schemas.microsoft.com/office/word/2010/wordml" xmlns:w15="http://schemas.microsoft.com/office/word/2012/wordml" xmlns:w16cex="http://schemas.microsoft.com/office/word/2018/wordml/cex" xmlns:w16cid="http://schemas.microsoft.com/office/word/2016/wordml/cid" xmlns:w16="http://schemas.microsoft.com/office/word/2018/wordml" xmlns:w16sdtdh="http://schemas.microsoft.com/office/word/2020/wordml/sdtdatahash" xmlns:w16se="http://schemas.microsoft.com/office/word/2015/wordml/symex" xmlns:wpg="http://schemas.microsoft.com/office/word/2010/wordprocessingGroup" xmlns:wpi="http://schemas.microsoft.com/office/word/2010/wordprocessingInk" xmlns:wne="http://schemas.microsoft.com/office/word/2006/wordml" xmlns:wps="http://schemas.microsoft.com/office/word/2010/wordprocessingShape" mc:Ignorable="w14 w15 w16se w16cid w16 w16cex w16sdtdh wp14">
+  <w:p>
+    <w:pPr>
+      <w:pStyle w:val="Header"/>
+    </w:pPr>
+  </w:p>
+</w:hdr>
+</file>
+
+<file path=word/header2.xml><?xml version="1.0" encoding="utf-8"?>
 <w:hdr xmlns:wpc="http://schemas.microsoft.com/office/word/2010/wordprocessingCanvas" xmlns:cx="http://schemas.microsoft.com/office/drawing/2014/chartex" xmlns:cx1="http://schemas.microsoft.com/office/drawing/2015/9/8/chartex" xmlns:cx2="http://schemas.microsoft.com/office/drawing/2015/10/21/chartex" xmlns:cx3="http://schemas.microsoft.com/office/drawing/2016/5/9/chartex" xmlns:cx4="http://schemas.microsoft.com/office/drawing/2016/5/10/chartex" xmlns:cx5="http://schemas.microsoft.com/office/drawing/2016/5/11/chartex" xmlns:cx6="http://schemas.microsoft.com/office/drawing/2016/5/12/chartex" xmlns:cx7="http://schemas.microsoft.com/office/drawing/2016/5/13/chartex" xmlns:cx8="http://schemas.microsoft.com/office/drawing/2016/5/14/chartex" xmlns:mc="http://schemas.openxmlformats.org/markup-compatibility/2006" xmlns:aink="http://schemas.microsoft.com/office/drawing/2016/ink" xmlns:am3d="http://schemas.microsoft.com/office/drawing/2017/model3d" xmlns:o="urn:schemas-microsoft-com:office:office" xmlns:oel="http://schemas.microsoft.com/office/2019/extlst" xmlns:r="http://schemas.openxmlformats.org/officeDocument/2006/relationships" xmlns:m="http://schemas.openxmlformats.org/officeDocument/2006/math" xmlns:v="urn:schemas-microsoft-com:vml" xmlns:wp14="http://schemas.microsoft.com/office/word/2010/wordprocessingDrawing" xmlns:wp="http://schemas.openxmlformats.org/drawingml/2006/wordprocessingDrawing" xmlns:w10="urn:schemas-microsoft-com:office:word" xmlns:w="http://schemas.openxmlformats.org/wordprocessingml/2006/main" xmlns:w14="http://schemas.microsoft.com/office/word/2010/wordml" xmlns:w15="http://schemas.microsoft.com/office/word/2012/wordml" xmlns:w16cex="http://schemas.microsoft.com/office/word/2018/wordml/cex" xmlns:w16cid="http://schemas.microsoft.com/office/word/2016/wordml/cid" xmlns:w16="http://schemas.microsoft.com/office/word/2018/wordml" xmlns:w16sdtdh="http://schemas.microsoft.com/office/word/2020/wordml/sdtdatahash" xmlns:w16se="http://schemas.microsoft.com/office/word/2015/wordml/symex" xmlns:wpg="http://schemas.microsoft.com/office/word/2010/wordprocessingGroup" xmlns:wpi="http://schemas.microsoft.com/office/word/2010/wordprocessingInk" xmlns:wne="http://schemas.microsoft.com/office/word/2006/wordml" xmlns:wps="http://schemas.microsoft.com/office/word/2010/wordprocessingShape" mc:Ignorable="w14 w15 w16se w16cid w16 w16cex w16sdtdh wp14">
   <w:p>
     <w:pPr>
@@ -1578,7 +1889,7 @@
                                   </pic:cNvPicPr>
                                 </pic:nvPicPr>
                                 <pic:blipFill>
-                                  <a:blip r:embed="rId1"/>
+                                  <a:blip r:embed="rId2"/>
                                   <a:stretch>
                                     <a:fillRect/>
                                   </a:stretch>
@@ -1657,6 +1968,14 @@
     </w:r>
     <w:r>
       <w:rPr>
+        <w:noProof/>
+        <w:sz w:val="16"/>
+        <w:szCs w:val="16"/>
+      </w:rPr>
+      <w:t>1/16/2023</w:t>
+    </w:r>
+    <w:r>
+      <w:rPr>
         <w:sz w:val="16"/>
         <w:szCs w:val="16"/>
       </w:rPr>
@@ -1711,6 +2030,16 @@
       </w:rPr>
       <w:fldChar w:fldCharType="end"/>
     </w:r>
+  </w:p>
+</w:hdr>
+</file>
+
+<file path=word/header3.xml><?xml version="1.0" encoding="utf-8"?>
+<w:hdr xmlns:wpc="http://schemas.microsoft.com/office/word/2010/wordprocessingCanvas" xmlns:cx="http://schemas.microsoft.com/office/drawing/2014/chartex" xmlns:cx1="http://schemas.microsoft.com/office/drawing/2015/9/8/chartex" xmlns:cx2="http://schemas.microsoft.com/office/drawing/2015/10/21/chartex" xmlns:cx3="http://schemas.microsoft.com/office/drawing/2016/5/9/chartex" xmlns:cx4="http://schemas.microsoft.com/office/drawing/2016/5/10/chartex" xmlns:cx5="http://schemas.microsoft.com/office/drawing/2016/5/11/chartex" xmlns:cx6="http://schemas.microsoft.com/office/drawing/2016/5/12/chartex" xmlns:cx7="http://schemas.microsoft.com/office/drawing/2016/5/13/chartex" xmlns:cx8="http://schemas.microsoft.com/office/drawing/2016/5/14/chartex" xmlns:mc="http://schemas.openxmlformats.org/markup-compatibility/2006" xmlns:aink="http://schemas.microsoft.com/office/drawing/2016/ink" xmlns:am3d="http://schemas.microsoft.com/office/drawing/2017/model3d" xmlns:o="urn:schemas-microsoft-com:office:office" xmlns:oel="http://schemas.microsoft.com/office/2019/extlst" xmlns:r="http://schemas.openxmlformats.org/officeDocument/2006/relationships" xmlns:m="http://schemas.openxmlformats.org/officeDocument/2006/math" xmlns:v="urn:schemas-microsoft-com:vml" xmlns:wp14="http://schemas.microsoft.com/office/word/2010/wordprocessingDrawing" xmlns:wp="http://schemas.openxmlformats.org/drawingml/2006/wordprocessingDrawing" xmlns:w10="urn:schemas-microsoft-com:office:word" xmlns:w="http://schemas.openxmlformats.org/wordprocessingml/2006/main" xmlns:w14="http://schemas.microsoft.com/office/word/2010/wordml" xmlns:w15="http://schemas.microsoft.com/office/word/2012/wordml" xmlns:w16cex="http://schemas.microsoft.com/office/word/2018/wordml/cex" xmlns:w16cid="http://schemas.microsoft.com/office/word/2016/wordml/cid" xmlns:w16="http://schemas.microsoft.com/office/word/2018/wordml" xmlns:w16sdtdh="http://schemas.microsoft.com/office/word/2020/wordml/sdtdatahash" xmlns:w16se="http://schemas.microsoft.com/office/word/2015/wordml/symex" xmlns:wpg="http://schemas.microsoft.com/office/word/2010/wordprocessingGroup" xmlns:wpi="http://schemas.microsoft.com/office/word/2010/wordprocessingInk" xmlns:wne="http://schemas.microsoft.com/office/word/2006/wordml" xmlns:wps="http://schemas.microsoft.com/office/word/2010/wordprocessingShape" mc:Ignorable="w14 w15 w16se w16cid w16 w16cex w16sdtdh wp14">
+  <w:p>
+    <w:pPr>
+      <w:pStyle w:val="Header"/>
+    </w:pPr>
   </w:p>
 </w:hdr>
 </file>
@@ -3286,12 +3615,14 @@
 </file>
 
 <file path=customXml/item1.xml><?xml version="1.0" encoding="utf-8"?>
-<?mso-contentType ?>
-<FormTemplates xmlns="http://schemas.microsoft.com/sharepoint/v3/contenttype/forms">
-  <Display>DocumentLibraryForm</Display>
-  <Edit>DocumentLibraryForm</Edit>
-  <New>DocumentLibraryForm</New>
-</FormTemplates>
+<p:properties xmlns:p="http://schemas.microsoft.com/office/2006/metadata/properties" xmlns:xsi="http://www.w3.org/2001/XMLSchema-instance" xmlns:pc="http://schemas.microsoft.com/office/infopath/2007/PartnerControls">
+  <documentManagement>
+    <lcf76f155ced4ddcb4097134ff3c332f xmlns="f5ddd0d5-9b79-4b0d-b88b-7e5de9b48fed">
+      <Terms xmlns="http://schemas.microsoft.com/office/infopath/2007/PartnerControls"/>
+    </lcf76f155ced4ddcb4097134ff3c332f>
+    <TaxCatchAll xmlns="02d12187-754c-41a9-9e93-c3e1cfacc155" xsi:nil="true"/>
+  </documentManagement>
+</p:properties>
 </file>
 
 <file path=customXml/item2.xml><?xml version="1.0" encoding="utf-8"?>
@@ -3543,20 +3874,21 @@
 </file>
 
 <file path=customXml/item3.xml><?xml version="1.0" encoding="utf-8"?>
-<p:properties xmlns:p="http://schemas.microsoft.com/office/2006/metadata/properties" xmlns:xsi="http://www.w3.org/2001/XMLSchema-instance" xmlns:pc="http://schemas.microsoft.com/office/infopath/2007/PartnerControls">
-  <documentManagement>
-    <lcf76f155ced4ddcb4097134ff3c332f xmlns="f5ddd0d5-9b79-4b0d-b88b-7e5de9b48fed">
-      <Terms xmlns="http://schemas.microsoft.com/office/infopath/2007/PartnerControls"/>
-    </lcf76f155ced4ddcb4097134ff3c332f>
-    <TaxCatchAll xmlns="02d12187-754c-41a9-9e93-c3e1cfacc155" xsi:nil="true"/>
-  </documentManagement>
-</p:properties>
+<?mso-contentType ?>
+<FormTemplates xmlns="http://schemas.microsoft.com/sharepoint/v3/contenttype/forms">
+  <Display>DocumentLibraryForm</Display>
+  <Edit>DocumentLibraryForm</Edit>
+  <New>DocumentLibraryForm</New>
+</FormTemplates>
 </file>
 
 <file path=customXml/itemProps1.xml><?xml version="1.0" encoding="utf-8"?>
-<ds:datastoreItem xmlns:ds="http://schemas.openxmlformats.org/officeDocument/2006/customXml" ds:itemID="{702043CC-D655-4140-97D6-4E3FA3AC6041}">
+<ds:datastoreItem xmlns:ds="http://schemas.openxmlformats.org/officeDocument/2006/customXml" ds:itemID="{3FB587FF-70E5-4D82-9225-16D66F1951E6}">
   <ds:schemaRefs>
-    <ds:schemaRef ds:uri="http://schemas.microsoft.com/sharepoint/v3/contenttype/forms"/>
+    <ds:schemaRef ds:uri="http://schemas.microsoft.com/office/2006/metadata/properties"/>
+    <ds:schemaRef ds:uri="http://schemas.microsoft.com/office/infopath/2007/PartnerControls"/>
+    <ds:schemaRef ds:uri="f5ddd0d5-9b79-4b0d-b88b-7e5de9b48fed"/>
+    <ds:schemaRef ds:uri="02d12187-754c-41a9-9e93-c3e1cfacc155"/>
   </ds:schemaRefs>
 </ds:datastoreItem>
 </file>
@@ -3582,19 +3914,9 @@
 </file>
 
 <file path=customXml/itemProps3.xml><?xml version="1.0" encoding="utf-8"?>
-<ds:datastoreItem xmlns:ds="http://schemas.openxmlformats.org/officeDocument/2006/customXml" ds:itemID="{3FB587FF-70E5-4D82-9225-16D66F1951E6}">
+<ds:datastoreItem xmlns:ds="http://schemas.openxmlformats.org/officeDocument/2006/customXml" ds:itemID="{702043CC-D655-4140-97D6-4E3FA3AC6041}">
   <ds:schemaRefs>
-    <ds:schemaRef ds:uri="http://schemas.microsoft.com/office/infopath/2007/PartnerControls"/>
-    <ds:schemaRef ds:uri="http://purl.org/dc/terms/"/>
-    <ds:schemaRef ds:uri="f5ddd0d5-9b79-4b0d-b88b-7e5de9b48fed"/>
-    <ds:schemaRef ds:uri="http://schemas.microsoft.com/office/2006/documentManagement/types"/>
-    <ds:schemaRef ds:uri="http://schemas.openxmlformats.org/package/2006/metadata/core-properties"/>
-    <ds:schemaRef ds:uri="16b55599-95e6-4b46-89b3-480569b6ca5e"/>
-    <ds:schemaRef ds:uri="http://purl.org/dc/elements/1.1/"/>
-    <ds:schemaRef ds:uri="http://schemas.microsoft.com/office/2006/metadata/properties"/>
-    <ds:schemaRef ds:uri="02d12187-754c-41a9-9e93-c3e1cfacc155"/>
-    <ds:schemaRef ds:uri="http://www.w3.org/XML/1998/namespace"/>
-    <ds:schemaRef ds:uri="http://purl.org/dc/dcmitype/"/>
+    <ds:schemaRef ds:uri="http://schemas.microsoft.com/sharepoint/v3/contenttype/forms"/>
   </ds:schemaRefs>
 </ds:datastoreItem>
 </file>
</xml_diff>

<commit_message>
update project documents for Fall 2023
</commit_message>
<xml_diff>
--- a/project-management/Technology_Reference_and_FAQ_.docx
+++ b/project-management/Technology_Reference_and_FAQ_.docx
@@ -86,21 +86,7 @@
         <w:rPr>
           <w:rFonts w:ascii="Arial" w:hAnsi="Arial" w:cs="Arial"/>
         </w:rPr>
-        <w:t xml:space="preserve">Spring (aka Spring Framework) is an </w:t>
-      </w:r>
-      <w:proofErr w:type="gramStart"/>
-      <w:r>
-        <w:rPr>
-          <w:rFonts w:ascii="Arial" w:hAnsi="Arial" w:cs="Arial"/>
-        </w:rPr>
-        <w:t>open source</w:t>
-      </w:r>
-      <w:proofErr w:type="gramEnd"/>
-      <w:r>
-        <w:rPr>
-          <w:rFonts w:ascii="Arial" w:hAnsi="Arial" w:cs="Arial"/>
-        </w:rPr>
-        <w:t xml:space="preserve"> framework and inversion of control container for Java that was created to address the complexity of developing enterprise applications. Spring has layered architecture that allows developers to leverage certain components while not utilizing others that they may not care about. Spring’s biggest features include: </w:t>
+        <w:t xml:space="preserve">Spring (aka Spring Framework) is an open source framework and inversion of control container for Java that was created to address the complexity of developing enterprise applications. Spring has layered architecture that allows developers to leverage certain components while not utilizing others that they may not care about. Spring’s biggest features include: </w:t>
       </w:r>
     </w:p>
     <w:p>
@@ -200,21 +186,7 @@
         <w:rPr>
           <w:rFonts w:ascii="Arial" w:hAnsi="Arial" w:cs="Arial"/>
         </w:rPr>
-        <w:t xml:space="preserve">Messaging – Spring </w:t>
-      </w:r>
-      <w:proofErr w:type="gramStart"/>
-      <w:r>
-        <w:rPr>
-          <w:rFonts w:ascii="Arial" w:hAnsi="Arial" w:cs="Arial"/>
-        </w:rPr>
-        <w:t>is able to</w:t>
-      </w:r>
-      <w:proofErr w:type="gramEnd"/>
-      <w:r>
-        <w:rPr>
-          <w:rFonts w:ascii="Arial" w:hAnsi="Arial" w:cs="Arial"/>
-        </w:rPr>
-        <w:t xml:space="preserve"> leverage existing technologies, such as Java Messaging Service (JMS) for sending messages</w:t>
+        <w:t>Messaging – Spring is able to leverage existing technologies, such as Java Messaging Service (JMS) for sending messages</w:t>
       </w:r>
     </w:p>
     <w:p>
@@ -586,21 +558,7 @@
         <w:rPr>
           <w:rFonts w:ascii="Arial" w:hAnsi="Arial" w:cs="Arial"/>
         </w:rPr>
-        <w:t xml:space="preserve">React is a JavaScript-based open-source web application framework for the application’s front-end that allows you to create dynamic views for your single-page application. It is a very </w:t>
-      </w:r>
-      <w:proofErr w:type="gramStart"/>
-      <w:r>
-        <w:rPr>
-          <w:rFonts w:ascii="Arial" w:hAnsi="Arial" w:cs="Arial"/>
-        </w:rPr>
-        <w:t>widely-used</w:t>
-      </w:r>
-      <w:proofErr w:type="gramEnd"/>
-      <w:r>
-        <w:rPr>
-          <w:rFonts w:ascii="Arial" w:hAnsi="Arial" w:cs="Arial"/>
-        </w:rPr>
-        <w:t xml:space="preserve"> platform and is currently the fourth most popular project on GitHub. </w:t>
+        <w:t xml:space="preserve">React is a JavaScript-based open-source web application framework for the application’s front-end that allows you to create dynamic views for your single-page application. It is a very widely-used platform and is currently the fourth most popular project on GitHub. </w:t>
       </w:r>
     </w:p>
     <w:p>
@@ -761,21 +719,7 @@
           <w:rPr>
             <w:rStyle w:val="Hyperlink"/>
           </w:rPr>
-          <w:t xml:space="preserve">Get started with Google </w:t>
-        </w:r>
-        <w:proofErr w:type="gramStart"/>
-        <w:r>
-          <w:rPr>
-            <w:rStyle w:val="Hyperlink"/>
-          </w:rPr>
-          <w:t>Cloud  |</w:t>
-        </w:r>
-        <w:proofErr w:type="gramEnd"/>
-        <w:r>
-          <w:rPr>
-            <w:rStyle w:val="Hyperlink"/>
-          </w:rPr>
-          <w:t>  Documentation</w:t>
+          <w:t>Get started with Google Cloud  |  Documentation</w:t>
         </w:r>
       </w:hyperlink>
       <w:r>
@@ -805,7 +749,7 @@
           <w:sz w:val="20"/>
           <w:szCs w:val="20"/>
         </w:rPr>
-        <w:t>GitLab</w:t>
+        <w:t>GitHub</w:t>
       </w:r>
     </w:p>
     <w:p>
@@ -843,7 +787,14 @@
           <w:sz w:val="20"/>
           <w:szCs w:val="20"/>
         </w:rPr>
-        <w:t>GitLab is a source control hosting solution, which means it’s the tool that will keep track of all the</w:t>
+        <w:t>GitHub</w:t>
+      </w:r>
+      <w:r>
+        <w:rPr>
+          <w:sz w:val="20"/>
+          <w:szCs w:val="20"/>
+        </w:rPr>
+        <w:t xml:space="preserve"> is a source control hosting solution, which means it’s the tool that will keep track of all the</w:t>
       </w:r>
       <w:r>
         <w:rPr>
@@ -864,7 +815,21 @@
           <w:sz w:val="20"/>
           <w:szCs w:val="20"/>
         </w:rPr>
-        <w:t>Your team will have its own group on GitLab to collaborate and monitor progress. We’ll be using git for our source control.</w:t>
+        <w:t xml:space="preserve">Your team will have its own group on </w:t>
+      </w:r>
+      <w:r>
+        <w:rPr>
+          <w:sz w:val="20"/>
+          <w:szCs w:val="20"/>
+        </w:rPr>
+        <w:t>GitHub</w:t>
+      </w:r>
+      <w:r>
+        <w:rPr>
+          <w:sz w:val="20"/>
+          <w:szCs w:val="20"/>
+        </w:rPr>
+        <w:t xml:space="preserve"> to collaborate and monitor progress. We’ll be using git for our source control.</w:t>
       </w:r>
     </w:p>
     <w:p>
@@ -904,36 +869,91 @@
             <w:sz w:val="20"/>
             <w:szCs w:val="20"/>
           </w:rPr>
-          <w:t>https://www.smashwords.com/books/view/498426</w:t>
+          <w:t>https://www.smashwords.com/boo</w:t>
         </w:r>
-      </w:hyperlink>
-    </w:p>
-    <w:p>
-      <w:pPr>
-        <w:pStyle w:val="ListParagraph"/>
-        <w:rPr>
-          <w:sz w:val="20"/>
-          <w:szCs w:val="20"/>
-        </w:rPr>
-      </w:pPr>
-      <w:hyperlink r:id="rId16" w:history="1">
         <w:r>
           <w:rPr>
             <w:rStyle w:val="Hyperlink"/>
             <w:sz w:val="20"/>
             <w:szCs w:val="20"/>
           </w:rPr>
-          <w:t>https://about.gitlab.com/</w:t>
+          <w:t>k</w:t>
+        </w:r>
+        <w:r>
+          <w:rPr>
+            <w:rStyle w:val="Hyperlink"/>
+            <w:sz w:val="20"/>
+            <w:szCs w:val="20"/>
+          </w:rPr>
+          <w:t>s/view/498426</w:t>
         </w:r>
       </w:hyperlink>
     </w:p>
     <w:p>
       <w:pPr>
-        <w:rPr>
-          <w:sz w:val="20"/>
-          <w:szCs w:val="20"/>
-        </w:rPr>
-      </w:pPr>
+        <w:ind w:firstLine="720"/>
+        <w:rPr>
+          <w:sz w:val="20"/>
+          <w:szCs w:val="20"/>
+        </w:rPr>
+      </w:pPr>
+      <w:r>
+        <w:rPr>
+          <w:sz w:val="20"/>
+          <w:szCs w:val="20"/>
+        </w:rPr>
+        <w:fldChar w:fldCharType="begin"/>
+      </w:r>
+      <w:r>
+        <w:rPr>
+          <w:sz w:val="20"/>
+          <w:szCs w:val="20"/>
+        </w:rPr>
+        <w:instrText xml:space="preserve"> HYPERLINK "</w:instrText>
+      </w:r>
+      <w:r>
+        <w:rPr>
+          <w:sz w:val="20"/>
+          <w:szCs w:val="20"/>
+        </w:rPr>
+        <w:instrText>https://github.com/about</w:instrText>
+      </w:r>
+      <w:r>
+        <w:rPr>
+          <w:sz w:val="20"/>
+          <w:szCs w:val="20"/>
+        </w:rPr>
+        <w:instrText xml:space="preserve">" </w:instrText>
+      </w:r>
+      <w:r>
+        <w:rPr>
+          <w:sz w:val="20"/>
+          <w:szCs w:val="20"/>
+        </w:rPr>
+        <w:fldChar w:fldCharType="separate"/>
+      </w:r>
+      <w:r>
+        <w:rPr>
+          <w:rStyle w:val="Hyperlink"/>
+          <w:sz w:val="20"/>
+          <w:szCs w:val="20"/>
+        </w:rPr>
+        <w:t>https://github.com/about</w:t>
+      </w:r>
+      <w:r>
+        <w:rPr>
+          <w:sz w:val="20"/>
+          <w:szCs w:val="20"/>
+        </w:rPr>
+        <w:fldChar w:fldCharType="end"/>
+      </w:r>
+      <w:r>
+        <w:rPr>
+          <w:sz w:val="20"/>
+          <w:szCs w:val="20"/>
+        </w:rPr>
+        <w:t xml:space="preserve"> </w:t>
+      </w:r>
       <w:r>
         <w:rPr>
           <w:sz w:val="20"/>
@@ -1024,23 +1044,7 @@
           <w:sz w:val="20"/>
           <w:szCs w:val="20"/>
         </w:rPr>
-        <w:t xml:space="preserve">Questions on deliverables required by Dr. Song must be asked to Dr. Song. If you want advice on a particular </w:t>
-      </w:r>
-      <w:proofErr w:type="gramStart"/>
-      <w:r>
-        <w:rPr>
-          <w:sz w:val="20"/>
-          <w:szCs w:val="20"/>
-        </w:rPr>
-        <w:t>artifact</w:t>
-      </w:r>
-      <w:proofErr w:type="gramEnd"/>
-      <w:r>
-        <w:rPr>
-          <w:sz w:val="20"/>
-          <w:szCs w:val="20"/>
-        </w:rPr>
-        <w:t xml:space="preserve"> we are happy to give it, but we have no say in the grading of the document</w:t>
+        <w:t>Questions on deliverables required by Dr. Song must be asked to Dr. Song. If you want advice on a particular artifact we are happy to give it, but we have no say in the grading of the document</w:t>
       </w:r>
       <w:r>
         <w:rPr>
@@ -1157,23 +1161,7 @@
           <w:sz w:val="20"/>
           <w:szCs w:val="20"/>
         </w:rPr>
-        <w:t xml:space="preserve"> Please allow 24 </w:t>
-      </w:r>
-      <w:proofErr w:type="spellStart"/>
-      <w:r>
-        <w:rPr>
-          <w:sz w:val="20"/>
-          <w:szCs w:val="20"/>
-        </w:rPr>
-        <w:t>hrs</w:t>
-      </w:r>
-      <w:proofErr w:type="spellEnd"/>
-      <w:r>
-        <w:rPr>
-          <w:sz w:val="20"/>
-          <w:szCs w:val="20"/>
-        </w:rPr>
-        <w:t xml:space="preserve"> for a response, so plan your questions</w:t>
+        <w:t xml:space="preserve"> Please allow 24 hrs for a response, so plan your questions</w:t>
       </w:r>
       <w:r>
         <w:rPr>
@@ -1269,39 +1257,7 @@
           <w:sz w:val="20"/>
           <w:szCs w:val="20"/>
         </w:rPr>
-        <w:t xml:space="preserve"> meet </w:t>
-      </w:r>
-      <w:proofErr w:type="gramStart"/>
-      <w:r>
-        <w:rPr>
-          <w:sz w:val="20"/>
-          <w:szCs w:val="20"/>
-        </w:rPr>
-        <w:t>all of</w:t>
-      </w:r>
-      <w:proofErr w:type="gramEnd"/>
-      <w:r>
-        <w:rPr>
-          <w:sz w:val="20"/>
-          <w:szCs w:val="20"/>
-        </w:rPr>
-        <w:t xml:space="preserve"> the requirements outlined in the project document. Once those are met, we look at </w:t>
-      </w:r>
-      <w:proofErr w:type="gramStart"/>
-      <w:r>
-        <w:rPr>
-          <w:sz w:val="20"/>
-          <w:szCs w:val="20"/>
-        </w:rPr>
-        <w:t>a number of</w:t>
-      </w:r>
-      <w:proofErr w:type="gramEnd"/>
-      <w:r>
-        <w:rPr>
-          <w:sz w:val="20"/>
-          <w:szCs w:val="20"/>
-        </w:rPr>
-        <w:t xml:space="preserve"> factors including how </w:t>
+        <w:t xml:space="preserve"> meet all of the requirements outlined in the project document. Once those are met, we look at a number of factors including how </w:t>
       </w:r>
       <w:r>
         <w:rPr>
@@ -1397,23 +1353,7 @@
           <w:sz w:val="20"/>
           <w:szCs w:val="20"/>
         </w:rPr>
-        <w:t xml:space="preserve">The mentors serve as the product owner, but also as guides. Think of us as a company that wants to launch a </w:t>
-      </w:r>
-      <w:proofErr w:type="gramStart"/>
-      <w:r>
-        <w:rPr>
-          <w:sz w:val="20"/>
-          <w:szCs w:val="20"/>
-        </w:rPr>
-        <w:t>product</w:t>
-      </w:r>
-      <w:proofErr w:type="gramEnd"/>
-      <w:r>
-        <w:rPr>
-          <w:sz w:val="20"/>
-          <w:szCs w:val="20"/>
-        </w:rPr>
-        <w:t xml:space="preserve"> but we </w:t>
+        <w:t xml:space="preserve">The mentors serve as the product owner, but also as guides. Think of us as a company that wants to launch a product but we </w:t>
       </w:r>
       <w:r>
         <w:rPr>
@@ -1574,23 +1514,7 @@
           <w:sz w:val="20"/>
           <w:szCs w:val="20"/>
         </w:rPr>
-        <w:t xml:space="preserve"> It depends. There are requirements that will not be barterable. However, we want you and your team to approach this project in the most creative and interesting ways possible. It’s always worth asking the mentor team, and even if we say no, we could help find a workaround for what your </w:t>
-      </w:r>
-      <w:proofErr w:type="spellStart"/>
-      <w:r>
-        <w:rPr>
-          <w:sz w:val="20"/>
-          <w:szCs w:val="20"/>
-        </w:rPr>
-        <w:t>team</w:t>
-      </w:r>
-      <w:proofErr w:type="spellEnd"/>
-      <w:r>
-        <w:rPr>
-          <w:sz w:val="20"/>
-          <w:szCs w:val="20"/>
-        </w:rPr>
-        <w:t xml:space="preserve"> needs.</w:t>
+        <w:t xml:space="preserve"> It depends. There are requirements that will not be barterable. However, we want you and your team to approach this project in the most creative and interesting ways possible. It’s always worth asking the mentor team, and even if we say no, we could help find a workaround for what your team needs.</w:t>
       </w:r>
     </w:p>
     <w:p>
@@ -1602,12 +1526,9 @@
       </w:pPr>
     </w:p>
     <w:sectPr>
-      <w:headerReference w:type="even" r:id="rId17"/>
-      <w:headerReference w:type="default" r:id="rId18"/>
-      <w:footerReference w:type="even" r:id="rId19"/>
-      <w:footerReference w:type="default" r:id="rId20"/>
-      <w:headerReference w:type="first" r:id="rId21"/>
-      <w:footerReference w:type="first" r:id="rId22"/>
+      <w:headerReference w:type="even" r:id="rId16"/>
+      <w:headerReference w:type="default" r:id="rId17"/>
+      <w:headerReference w:type="first" r:id="rId18"/>
       <w:pgSz w:w="12240" w:h="15840"/>
       <w:pgMar w:top="1440" w:right="1440" w:bottom="1440" w:left="1440" w:header="720" w:footer="720" w:gutter="0"/>
       <w:pgNumType w:start="1"/>
@@ -1647,36 +1568,6 @@
     </w:p>
   </w:endnote>
 </w:endnotes>
-</file>
-
-<file path=word/footer1.xml><?xml version="1.0" encoding="utf-8"?>
-<w:ftr xmlns:wpc="http://schemas.microsoft.com/office/word/2010/wordprocessingCanvas" xmlns:cx="http://schemas.microsoft.com/office/drawing/2014/chartex" xmlns:cx1="http://schemas.microsoft.com/office/drawing/2015/9/8/chartex" xmlns:cx2="http://schemas.microsoft.com/office/drawing/2015/10/21/chartex" xmlns:cx3="http://schemas.microsoft.com/office/drawing/2016/5/9/chartex" xmlns:cx4="http://schemas.microsoft.com/office/drawing/2016/5/10/chartex" xmlns:cx5="http://schemas.microsoft.com/office/drawing/2016/5/11/chartex" xmlns:cx6="http://schemas.microsoft.com/office/drawing/2016/5/12/chartex" xmlns:cx7="http://schemas.microsoft.com/office/drawing/2016/5/13/chartex" xmlns:cx8="http://schemas.microsoft.com/office/drawing/2016/5/14/chartex" xmlns:mc="http://schemas.openxmlformats.org/markup-compatibility/2006" xmlns:aink="http://schemas.microsoft.com/office/drawing/2016/ink" xmlns:am3d="http://schemas.microsoft.com/office/drawing/2017/model3d" xmlns:o="urn:schemas-microsoft-com:office:office" xmlns:oel="http://schemas.microsoft.com/office/2019/extlst" xmlns:r="http://schemas.openxmlformats.org/officeDocument/2006/relationships" xmlns:m="http://schemas.openxmlformats.org/officeDocument/2006/math" xmlns:v="urn:schemas-microsoft-com:vml" xmlns:wp14="http://schemas.microsoft.com/office/word/2010/wordprocessingDrawing" xmlns:wp="http://schemas.openxmlformats.org/drawingml/2006/wordprocessingDrawing" xmlns:w10="urn:schemas-microsoft-com:office:word" xmlns:w="http://schemas.openxmlformats.org/wordprocessingml/2006/main" xmlns:w14="http://schemas.microsoft.com/office/word/2010/wordml" xmlns:w15="http://schemas.microsoft.com/office/word/2012/wordml" xmlns:w16cex="http://schemas.microsoft.com/office/word/2018/wordml/cex" xmlns:w16cid="http://schemas.microsoft.com/office/word/2016/wordml/cid" xmlns:w16="http://schemas.microsoft.com/office/word/2018/wordml" xmlns:w16sdtdh="http://schemas.microsoft.com/office/word/2020/wordml/sdtdatahash" xmlns:w16se="http://schemas.microsoft.com/office/word/2015/wordml/symex" xmlns:wpg="http://schemas.microsoft.com/office/word/2010/wordprocessingGroup" xmlns:wpi="http://schemas.microsoft.com/office/word/2010/wordprocessingInk" xmlns:wne="http://schemas.microsoft.com/office/word/2006/wordml" xmlns:wps="http://schemas.microsoft.com/office/word/2010/wordprocessingShape" mc:Ignorable="w14 w15 w16se w16cid w16 w16cex w16sdtdh wp14">
-  <w:p>
-    <w:pPr>
-      <w:pStyle w:val="Footer"/>
-    </w:pPr>
-  </w:p>
-</w:ftr>
-</file>
-
-<file path=word/footer2.xml><?xml version="1.0" encoding="utf-8"?>
-<w:ftr xmlns:wpc="http://schemas.microsoft.com/office/word/2010/wordprocessingCanvas" xmlns:cx="http://schemas.microsoft.com/office/drawing/2014/chartex" xmlns:cx1="http://schemas.microsoft.com/office/drawing/2015/9/8/chartex" xmlns:cx2="http://schemas.microsoft.com/office/drawing/2015/10/21/chartex" xmlns:cx3="http://schemas.microsoft.com/office/drawing/2016/5/9/chartex" xmlns:cx4="http://schemas.microsoft.com/office/drawing/2016/5/10/chartex" xmlns:cx5="http://schemas.microsoft.com/office/drawing/2016/5/11/chartex" xmlns:cx6="http://schemas.microsoft.com/office/drawing/2016/5/12/chartex" xmlns:cx7="http://schemas.microsoft.com/office/drawing/2016/5/13/chartex" xmlns:cx8="http://schemas.microsoft.com/office/drawing/2016/5/14/chartex" xmlns:mc="http://schemas.openxmlformats.org/markup-compatibility/2006" xmlns:aink="http://schemas.microsoft.com/office/drawing/2016/ink" xmlns:am3d="http://schemas.microsoft.com/office/drawing/2017/model3d" xmlns:o="urn:schemas-microsoft-com:office:office" xmlns:oel="http://schemas.microsoft.com/office/2019/extlst" xmlns:r="http://schemas.openxmlformats.org/officeDocument/2006/relationships" xmlns:m="http://schemas.openxmlformats.org/officeDocument/2006/math" xmlns:v="urn:schemas-microsoft-com:vml" xmlns:wp14="http://schemas.microsoft.com/office/word/2010/wordprocessingDrawing" xmlns:wp="http://schemas.openxmlformats.org/drawingml/2006/wordprocessingDrawing" xmlns:w10="urn:schemas-microsoft-com:office:word" xmlns:w="http://schemas.openxmlformats.org/wordprocessingml/2006/main" xmlns:w14="http://schemas.microsoft.com/office/word/2010/wordml" xmlns:w15="http://schemas.microsoft.com/office/word/2012/wordml" xmlns:w16cex="http://schemas.microsoft.com/office/word/2018/wordml/cex" xmlns:w16cid="http://schemas.microsoft.com/office/word/2016/wordml/cid" xmlns:w16="http://schemas.microsoft.com/office/word/2018/wordml" xmlns:w16sdtdh="http://schemas.microsoft.com/office/word/2020/wordml/sdtdatahash" xmlns:w16se="http://schemas.microsoft.com/office/word/2015/wordml/symex" xmlns:wpg="http://schemas.microsoft.com/office/word/2010/wordprocessingGroup" xmlns:wpi="http://schemas.microsoft.com/office/word/2010/wordprocessingInk" xmlns:wne="http://schemas.microsoft.com/office/word/2006/wordml" xmlns:wps="http://schemas.microsoft.com/office/word/2010/wordprocessingShape" mc:Ignorable="w14 w15 w16se w16cid w16 w16cex w16sdtdh wp14">
-  <w:p>
-    <w:pPr>
-      <w:pStyle w:val="Footer"/>
-    </w:pPr>
-  </w:p>
-</w:ftr>
-</file>
-
-<file path=word/footer3.xml><?xml version="1.0" encoding="utf-8"?>
-<w:ftr xmlns:wpc="http://schemas.microsoft.com/office/word/2010/wordprocessingCanvas" xmlns:cx="http://schemas.microsoft.com/office/drawing/2014/chartex" xmlns:cx1="http://schemas.microsoft.com/office/drawing/2015/9/8/chartex" xmlns:cx2="http://schemas.microsoft.com/office/drawing/2015/10/21/chartex" xmlns:cx3="http://schemas.microsoft.com/office/drawing/2016/5/9/chartex" xmlns:cx4="http://schemas.microsoft.com/office/drawing/2016/5/10/chartex" xmlns:cx5="http://schemas.microsoft.com/office/drawing/2016/5/11/chartex" xmlns:cx6="http://schemas.microsoft.com/office/drawing/2016/5/12/chartex" xmlns:cx7="http://schemas.microsoft.com/office/drawing/2016/5/13/chartex" xmlns:cx8="http://schemas.microsoft.com/office/drawing/2016/5/14/chartex" xmlns:mc="http://schemas.openxmlformats.org/markup-compatibility/2006" xmlns:aink="http://schemas.microsoft.com/office/drawing/2016/ink" xmlns:am3d="http://schemas.microsoft.com/office/drawing/2017/model3d" xmlns:o="urn:schemas-microsoft-com:office:office" xmlns:oel="http://schemas.microsoft.com/office/2019/extlst" xmlns:r="http://schemas.openxmlformats.org/officeDocument/2006/relationships" xmlns:m="http://schemas.openxmlformats.org/officeDocument/2006/math" xmlns:v="urn:schemas-microsoft-com:vml" xmlns:wp14="http://schemas.microsoft.com/office/word/2010/wordprocessingDrawing" xmlns:wp="http://schemas.openxmlformats.org/drawingml/2006/wordprocessingDrawing" xmlns:w10="urn:schemas-microsoft-com:office:word" xmlns:w="http://schemas.openxmlformats.org/wordprocessingml/2006/main" xmlns:w14="http://schemas.microsoft.com/office/word/2010/wordml" xmlns:w15="http://schemas.microsoft.com/office/word/2012/wordml" xmlns:w16cex="http://schemas.microsoft.com/office/word/2018/wordml/cex" xmlns:w16cid="http://schemas.microsoft.com/office/word/2016/wordml/cid" xmlns:w16="http://schemas.microsoft.com/office/word/2018/wordml" xmlns:w16sdtdh="http://schemas.microsoft.com/office/word/2020/wordml/sdtdatahash" xmlns:w16se="http://schemas.microsoft.com/office/word/2015/wordml/symex" xmlns:wpg="http://schemas.microsoft.com/office/word/2010/wordprocessingGroup" xmlns:wpi="http://schemas.microsoft.com/office/word/2010/wordprocessingInk" xmlns:wne="http://schemas.microsoft.com/office/word/2006/wordml" xmlns:wps="http://schemas.microsoft.com/office/word/2010/wordprocessingShape" mc:Ignorable="w14 w15 w16se w16cid w16 w16cex w16sdtdh wp14">
-  <w:p>
-    <w:pPr>
-      <w:pStyle w:val="Footer"/>
-    </w:pPr>
-  </w:p>
-</w:ftr>
 </file>
 
 <file path=word/footnotes.xml><?xml version="1.0" encoding="utf-8"?>
@@ -1723,313 +1614,212 @@
 
 <file path=word/header2.xml><?xml version="1.0" encoding="utf-8"?>
 <w:hdr xmlns:wpc="http://schemas.microsoft.com/office/word/2010/wordprocessingCanvas" xmlns:cx="http://schemas.microsoft.com/office/drawing/2014/chartex" xmlns:cx1="http://schemas.microsoft.com/office/drawing/2015/9/8/chartex" xmlns:cx2="http://schemas.microsoft.com/office/drawing/2015/10/21/chartex" xmlns:cx3="http://schemas.microsoft.com/office/drawing/2016/5/9/chartex" xmlns:cx4="http://schemas.microsoft.com/office/drawing/2016/5/10/chartex" xmlns:cx5="http://schemas.microsoft.com/office/drawing/2016/5/11/chartex" xmlns:cx6="http://schemas.microsoft.com/office/drawing/2016/5/12/chartex" xmlns:cx7="http://schemas.microsoft.com/office/drawing/2016/5/13/chartex" xmlns:cx8="http://schemas.microsoft.com/office/drawing/2016/5/14/chartex" xmlns:mc="http://schemas.openxmlformats.org/markup-compatibility/2006" xmlns:aink="http://schemas.microsoft.com/office/drawing/2016/ink" xmlns:am3d="http://schemas.microsoft.com/office/drawing/2017/model3d" xmlns:o="urn:schemas-microsoft-com:office:office" xmlns:oel="http://schemas.microsoft.com/office/2019/extlst" xmlns:r="http://schemas.openxmlformats.org/officeDocument/2006/relationships" xmlns:m="http://schemas.openxmlformats.org/officeDocument/2006/math" xmlns:v="urn:schemas-microsoft-com:vml" xmlns:wp14="http://schemas.microsoft.com/office/word/2010/wordprocessingDrawing" xmlns:wp="http://schemas.openxmlformats.org/drawingml/2006/wordprocessingDrawing" xmlns:w10="urn:schemas-microsoft-com:office:word" xmlns:w="http://schemas.openxmlformats.org/wordprocessingml/2006/main" xmlns:w14="http://schemas.microsoft.com/office/word/2010/wordml" xmlns:w15="http://schemas.microsoft.com/office/word/2012/wordml" xmlns:w16cex="http://schemas.microsoft.com/office/word/2018/wordml/cex" xmlns:w16cid="http://schemas.microsoft.com/office/word/2016/wordml/cid" xmlns:w16="http://schemas.microsoft.com/office/word/2018/wordml" xmlns:w16sdtdh="http://schemas.microsoft.com/office/word/2020/wordml/sdtdatahash" xmlns:w16se="http://schemas.microsoft.com/office/word/2015/wordml/symex" xmlns:wpg="http://schemas.microsoft.com/office/word/2010/wordprocessingGroup" xmlns:wpi="http://schemas.microsoft.com/office/word/2010/wordprocessingInk" xmlns:wne="http://schemas.microsoft.com/office/word/2006/wordml" xmlns:wps="http://schemas.microsoft.com/office/word/2010/wordprocessingShape" mc:Ignorable="w14 w15 w16se w16cid w16 w16cex w16sdtdh wp14">
+  <w:tbl>
+    <w:tblPr>
+      <w:tblW w:w="0" w:type="auto"/>
+      <w:tblLook w:val="01E0" w:firstRow="1" w:lastRow="1" w:firstColumn="1" w:lastColumn="1" w:noHBand="0" w:noVBand="0"/>
+    </w:tblPr>
+    <w:tblGrid>
+      <w:gridCol w:w="3050"/>
+      <w:gridCol w:w="6526"/>
+    </w:tblGrid>
+    <w:tr>
+      <w:trPr>
+        <w:trHeight w:val="858"/>
+      </w:trPr>
+      <w:tc>
+        <w:tcPr>
+          <w:tcW w:w="1758" w:type="dxa"/>
+        </w:tcPr>
+        <w:p>
+          <w:pPr>
+            <w:pStyle w:val="Header"/>
+            <w:rPr>
+              <w:color w:val="000000" w:themeColor="text1"/>
+            </w:rPr>
+          </w:pPr>
+          <w:r>
+            <w:rPr>
+              <w:noProof/>
+              <w:color w:val="000000" w:themeColor="text1"/>
+            </w:rPr>
+            <w:drawing>
+              <wp:inline distT="0" distB="0" distL="0" distR="0" wp14:anchorId="3519B4CB" wp14:editId="3639A192">
+                <wp:extent cx="1800148" cy="307910"/>
+                <wp:effectExtent l="0" t="0" r="0" b="0"/>
+                <wp:docPr id="6" name="Picture 6" descr="A black background with white letters&#10;&#10;Description automatically generated"/>
+                <wp:cNvGraphicFramePr>
+                  <a:graphicFrameLocks xmlns:a="http://schemas.openxmlformats.org/drawingml/2006/main" noChangeAspect="1"/>
+                </wp:cNvGraphicFramePr>
+                <a:graphic xmlns:a="http://schemas.openxmlformats.org/drawingml/2006/main">
+                  <a:graphicData uri="http://schemas.openxmlformats.org/drawingml/2006/picture">
+                    <pic:pic xmlns:pic="http://schemas.openxmlformats.org/drawingml/2006/picture">
+                      <pic:nvPicPr>
+                        <pic:cNvPr id="1" name="Picture 1" descr="A black background with white letters&#10;&#10;Description automatically generated"/>
+                        <pic:cNvPicPr/>
+                      </pic:nvPicPr>
+                      <pic:blipFill>
+                        <a:blip r:embed="rId1"/>
+                        <a:stretch>
+                          <a:fillRect/>
+                        </a:stretch>
+                      </pic:blipFill>
+                      <pic:spPr>
+                        <a:xfrm>
+                          <a:off x="0" y="0"/>
+                          <a:ext cx="2006801" cy="343257"/>
+                        </a:xfrm>
+                        <a:prstGeom prst="rect">
+                          <a:avLst/>
+                        </a:prstGeom>
+                      </pic:spPr>
+                    </pic:pic>
+                  </a:graphicData>
+                </a:graphic>
+              </wp:inline>
+            </w:drawing>
+          </w:r>
+        </w:p>
+      </w:tc>
+      <w:tc>
+        <w:tcPr>
+          <w:tcW w:w="8076" w:type="dxa"/>
+        </w:tcPr>
+        <w:p>
+          <w:pPr>
+            <w:pStyle w:val="Header"/>
+            <w:jc w:val="right"/>
+            <w:rPr>
+              <w:color w:val="000000" w:themeColor="text1"/>
+              <w:sz w:val="16"/>
+              <w:szCs w:val="16"/>
+            </w:rPr>
+          </w:pPr>
+          <w:r>
+            <w:rPr>
+              <w:color w:val="000000" w:themeColor="text1"/>
+              <w:sz w:val="16"/>
+              <w:szCs w:val="16"/>
+            </w:rPr>
+            <w:t>Software Engineering II Class Project - Baylor University</w:t>
+          </w:r>
+        </w:p>
+        <w:p>
+          <w:pPr>
+            <w:pStyle w:val="Header"/>
+            <w:jc w:val="right"/>
+            <w:rPr>
+              <w:color w:val="000000" w:themeColor="text1"/>
+              <w:sz w:val="16"/>
+              <w:szCs w:val="16"/>
+            </w:rPr>
+          </w:pPr>
+          <w:r>
+            <w:rPr>
+              <w:color w:val="000000" w:themeColor="text1"/>
+              <w:sz w:val="16"/>
+              <w:szCs w:val="16"/>
+            </w:rPr>
+            <w:fldChar w:fldCharType="begin"/>
+          </w:r>
+          <w:r>
+            <w:rPr>
+              <w:color w:val="000000" w:themeColor="text1"/>
+              <w:sz w:val="16"/>
+              <w:szCs w:val="16"/>
+            </w:rPr>
+            <w:instrText xml:space="preserve"> DATE \@ "M/d/yyyy" </w:instrText>
+          </w:r>
+          <w:r>
+            <w:rPr>
+              <w:color w:val="000000" w:themeColor="text1"/>
+              <w:sz w:val="16"/>
+              <w:szCs w:val="16"/>
+            </w:rPr>
+            <w:fldChar w:fldCharType="separate"/>
+          </w:r>
+          <w:r>
+            <w:rPr>
+              <w:noProof/>
+              <w:color w:val="000000" w:themeColor="text1"/>
+              <w:sz w:val="16"/>
+              <w:szCs w:val="16"/>
+            </w:rPr>
+            <w:t>8/22/2023</w:t>
+          </w:r>
+          <w:r>
+            <w:rPr>
+              <w:color w:val="000000" w:themeColor="text1"/>
+              <w:sz w:val="16"/>
+              <w:szCs w:val="16"/>
+            </w:rPr>
+            <w:fldChar w:fldCharType="end"/>
+          </w:r>
+        </w:p>
+        <w:p>
+          <w:pPr>
+            <w:pStyle w:val="Header"/>
+            <w:jc w:val="right"/>
+            <w:rPr>
+              <w:color w:val="000000" w:themeColor="text1"/>
+            </w:rPr>
+          </w:pPr>
+          <w:r>
+            <w:rPr>
+              <w:color w:val="000000" w:themeColor="text1"/>
+              <w:sz w:val="16"/>
+              <w:szCs w:val="16"/>
+            </w:rPr>
+            <w:t xml:space="preserve">Page </w:t>
+          </w:r>
+          <w:r>
+            <w:rPr>
+              <w:rStyle w:val="PageNumber"/>
+              <w:color w:val="000000" w:themeColor="text1"/>
+              <w:szCs w:val="16"/>
+            </w:rPr>
+            <w:fldChar w:fldCharType="begin"/>
+          </w:r>
+          <w:r>
+            <w:rPr>
+              <w:rStyle w:val="PageNumber"/>
+              <w:color w:val="000000" w:themeColor="text1"/>
+              <w:szCs w:val="16"/>
+            </w:rPr>
+            <w:instrText xml:space="preserve"> PAGE </w:instrText>
+          </w:r>
+          <w:r>
+            <w:rPr>
+              <w:rStyle w:val="PageNumber"/>
+              <w:color w:val="000000" w:themeColor="text1"/>
+              <w:szCs w:val="16"/>
+            </w:rPr>
+            <w:fldChar w:fldCharType="separate"/>
+          </w:r>
+          <w:r>
+            <w:rPr>
+              <w:rStyle w:val="PageNumber"/>
+              <w:color w:val="000000" w:themeColor="text1"/>
+              <w:szCs w:val="16"/>
+            </w:rPr>
+            <w:t>8</w:t>
+          </w:r>
+          <w:r>
+            <w:rPr>
+              <w:rStyle w:val="PageNumber"/>
+              <w:color w:val="000000" w:themeColor="text1"/>
+              <w:szCs w:val="16"/>
+            </w:rPr>
+            <w:fldChar w:fldCharType="end"/>
+          </w:r>
+        </w:p>
+      </w:tc>
+    </w:tr>
+  </w:tbl>
   <w:p>
     <w:pPr>
       <w:pStyle w:val="Header"/>
-      <w:jc w:val="right"/>
-      <w:rPr>
-        <w:sz w:val="16"/>
-        <w:szCs w:val="16"/>
-      </w:rPr>
     </w:pPr>
-    <w:r>
-      <w:rPr>
-        <w:noProof/>
-        <w:sz w:val="16"/>
-        <w:szCs w:val="16"/>
-      </w:rPr>
-      <mc:AlternateContent>
-        <mc:Choice Requires="wps">
-          <w:drawing>
-            <wp:anchor distT="0" distB="0" distL="114300" distR="114300" simplePos="0" relativeHeight="251658240" behindDoc="0" locked="0" layoutInCell="1" allowOverlap="1" wp14:anchorId="2843067D" wp14:editId="2E5CBB29">
-              <wp:simplePos x="0" y="0"/>
-              <wp:positionH relativeFrom="column">
-                <wp:posOffset>-28575</wp:posOffset>
-              </wp:positionH>
-              <wp:positionV relativeFrom="paragraph">
-                <wp:posOffset>-247650</wp:posOffset>
-              </wp:positionV>
-              <wp:extent cx="1695450" cy="619125"/>
-              <wp:effectExtent l="0" t="0" r="0" b="0"/>
-              <wp:wrapNone/>
-              <wp:docPr id="1" name="Flowchart: Process 1"/>
-              <wp:cNvGraphicFramePr/>
-              <a:graphic xmlns:a="http://schemas.openxmlformats.org/drawingml/2006/main">
-                <a:graphicData uri="http://schemas.microsoft.com/office/word/2010/wordprocessingShape">
-                  <wps:wsp>
-                    <wps:cNvSpPr/>
-                    <wps:spPr>
-                      <a:xfrm>
-                        <a:off x="0" y="0"/>
-                        <a:ext cx="1695450" cy="619125"/>
-                      </a:xfrm>
-                      <a:prstGeom prst="flowChartProcess">
-                        <a:avLst/>
-                      </a:prstGeom>
-                      <a:noFill/>
-                      <a:ln>
-                        <a:noFill/>
-                      </a:ln>
-                    </wps:spPr>
-                    <wps:style>
-                      <a:lnRef idx="2">
-                        <a:schemeClr val="accent1">
-                          <a:shade val="50000"/>
-                        </a:schemeClr>
-                      </a:lnRef>
-                      <a:fillRef idx="1">
-                        <a:schemeClr val="accent1"/>
-                      </a:fillRef>
-                      <a:effectRef idx="0">
-                        <a:schemeClr val="accent1"/>
-                      </a:effectRef>
-                      <a:fontRef idx="minor">
-                        <a:schemeClr val="lt1"/>
-                      </a:fontRef>
-                    </wps:style>
-                    <wps:txbx>
-                      <w:txbxContent>
-                        <w:p>
-                          <w:pPr>
-                            <w:jc w:val="center"/>
-                          </w:pPr>
-                          <w:r>
-                            <w:rPr>
-                              <w:noProof/>
-                            </w:rPr>
-                            <w:drawing>
-                              <wp:inline distT="0" distB="0" distL="0" distR="0" wp14:anchorId="08C39A1A" wp14:editId="4DE93C18">
-                                <wp:extent cx="842611" cy="451095"/>
-                                <wp:effectExtent l="0" t="0" r="0" b="6350"/>
-                                <wp:docPr id="17" name="Picture 17"/>
-                                <wp:cNvGraphicFramePr>
-                                  <a:graphicFrameLocks xmlns:a="http://schemas.openxmlformats.org/drawingml/2006/main" noChangeAspect="1"/>
-                                </wp:cNvGraphicFramePr>
-                                <a:graphic xmlns:a="http://schemas.openxmlformats.org/drawingml/2006/main">
-                                  <a:graphicData uri="http://schemas.openxmlformats.org/drawingml/2006/picture">
-                                    <pic:pic xmlns:pic="http://schemas.openxmlformats.org/drawingml/2006/picture">
-                                      <pic:nvPicPr>
-                                        <pic:cNvPr id="17" name="Picture 17"/>
-                                        <pic:cNvPicPr>
-                                          <a:picLocks noChangeAspect="1" noChangeArrowheads="1"/>
-                                        </pic:cNvPicPr>
-                                      </pic:nvPicPr>
-                                      <pic:blipFill>
-                                        <a:blip r:embed="rId1"/>
-                                        <a:stretch>
-                                          <a:fillRect/>
-                                        </a:stretch>
-                                      </pic:blipFill>
-                                      <pic:spPr bwMode="auto">
-                                        <a:xfrm>
-                                          <a:off x="0" y="0"/>
-                                          <a:ext cx="842611" cy="451095"/>
-                                        </a:xfrm>
-                                        <a:prstGeom prst="rect">
-                                          <a:avLst/>
-                                        </a:prstGeom>
-                                        <a:noFill/>
-                                        <a:ln>
-                                          <a:noFill/>
-                                        </a:ln>
-                                      </pic:spPr>
-                                    </pic:pic>
-                                  </a:graphicData>
-                                </a:graphic>
-                              </wp:inline>
-                            </w:drawing>
-                          </w:r>
-                        </w:p>
-                      </w:txbxContent>
-                    </wps:txbx>
-                    <wps:bodyPr rot="0" spcFirstLastPara="0" vertOverflow="overflow" horzOverflow="overflow" vert="horz" wrap="square" lIns="91440" tIns="45720" rIns="91440" bIns="45720" numCol="1" spcCol="0" rtlCol="0" fromWordArt="0" anchor="ctr" anchorCtr="0" forceAA="0" compatLnSpc="1">
-                      <a:prstTxWarp prst="textNoShape">
-                        <a:avLst/>
-                      </a:prstTxWarp>
-                      <a:noAutofit/>
-                    </wps:bodyPr>
-                  </wps:wsp>
-                </a:graphicData>
-              </a:graphic>
-            </wp:anchor>
-          </w:drawing>
-        </mc:Choice>
-        <mc:Fallback>
-          <w:pict>
-            <v:shapetype w14:anchorId="2843067D" id="_x0000_t109" coordsize="21600,21600" o:spt="109" path="m,l,21600r21600,l21600,xe">
-              <v:stroke joinstyle="miter"/>
-              <v:path gradientshapeok="t" o:connecttype="rect"/>
-            </v:shapetype>
-            <v:shape id="Flowchart: Process 1" o:spid="_x0000_s1026" type="#_x0000_t109" style="position:absolute;left:0;text-align:left;margin-left:-2.25pt;margin-top:-19.5pt;width:133.5pt;height:48.75pt;z-index:251658240;visibility:visible;mso-wrap-style:square;mso-wrap-distance-left:9pt;mso-wrap-distance-top:0;mso-wrap-distance-right:9pt;mso-wrap-distance-bottom:0;mso-position-horizontal:absolute;mso-position-horizontal-relative:text;mso-position-vertical:absolute;mso-position-vertical-relative:text;v-text-anchor:middle" o:gfxdata="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" filled="f" stroked="f" strokeweight="1pt">
-              <v:textbox>
-                <w:txbxContent>
-                  <w:p>
-                    <w:pPr>
-                      <w:jc w:val="center"/>
-                    </w:pPr>
-                    <w:r>
-                      <w:rPr>
-                        <w:noProof/>
-                      </w:rPr>
-                      <w:drawing>
-                        <wp:inline distT="0" distB="0" distL="0" distR="0" wp14:anchorId="08C39A1A" wp14:editId="4DE93C18">
-                          <wp:extent cx="842611" cy="451095"/>
-                          <wp:effectExtent l="0" t="0" r="0" b="6350"/>
-                          <wp:docPr id="17" name="Picture 17"/>
-                          <wp:cNvGraphicFramePr>
-                            <a:graphicFrameLocks xmlns:a="http://schemas.openxmlformats.org/drawingml/2006/main" noChangeAspect="1"/>
-                          </wp:cNvGraphicFramePr>
-                          <a:graphic xmlns:a="http://schemas.openxmlformats.org/drawingml/2006/main">
-                            <a:graphicData uri="http://schemas.openxmlformats.org/drawingml/2006/picture">
-                              <pic:pic xmlns:pic="http://schemas.openxmlformats.org/drawingml/2006/picture">
-                                <pic:nvPicPr>
-                                  <pic:cNvPr id="17" name="Picture 17"/>
-                                  <pic:cNvPicPr>
-                                    <a:picLocks noChangeAspect="1" noChangeArrowheads="1"/>
-                                  </pic:cNvPicPr>
-                                </pic:nvPicPr>
-                                <pic:blipFill>
-                                  <a:blip r:embed="rId2"/>
-                                  <a:stretch>
-                                    <a:fillRect/>
-                                  </a:stretch>
-                                </pic:blipFill>
-                                <pic:spPr bwMode="auto">
-                                  <a:xfrm>
-                                    <a:off x="0" y="0"/>
-                                    <a:ext cx="842611" cy="451095"/>
-                                  </a:xfrm>
-                                  <a:prstGeom prst="rect">
-                                    <a:avLst/>
-                                  </a:prstGeom>
-                                  <a:noFill/>
-                                  <a:ln>
-                                    <a:noFill/>
-                                  </a:ln>
-                                </pic:spPr>
-                              </pic:pic>
-                            </a:graphicData>
-                          </a:graphic>
-                        </wp:inline>
-                      </w:drawing>
-                    </w:r>
-                  </w:p>
-                </w:txbxContent>
-              </v:textbox>
-            </v:shape>
-          </w:pict>
-        </mc:Fallback>
-      </mc:AlternateContent>
-    </w:r>
-    <w:r>
-      <w:rPr>
-        <w:sz w:val="16"/>
-        <w:szCs w:val="16"/>
-      </w:rPr>
-      <w:t xml:space="preserve"> </w:t>
-    </w:r>
-    <w:r>
-      <w:rPr>
-        <w:sz w:val="16"/>
-        <w:szCs w:val="16"/>
-      </w:rPr>
-      <w:t>Class Project Baylor University</w:t>
-    </w:r>
-  </w:p>
-  <w:p>
-    <w:pPr>
-      <w:pStyle w:val="Header"/>
-      <w:jc w:val="right"/>
-      <w:rPr>
-        <w:sz w:val="16"/>
-        <w:szCs w:val="16"/>
-      </w:rPr>
-    </w:pPr>
-    <w:r>
-      <w:rPr>
-        <w:sz w:val="16"/>
-        <w:szCs w:val="16"/>
-      </w:rPr>
-      <w:fldChar w:fldCharType="begin"/>
-    </w:r>
-    <w:r>
-      <w:rPr>
-        <w:sz w:val="16"/>
-        <w:szCs w:val="16"/>
-      </w:rPr>
-      <w:instrText xml:space="preserve"> DATE \@ "M/d/yyyy" </w:instrText>
-    </w:r>
-    <w:r>
-      <w:rPr>
-        <w:sz w:val="16"/>
-        <w:szCs w:val="16"/>
-      </w:rPr>
-      <w:fldChar w:fldCharType="separate"/>
-    </w:r>
-    <w:r>
-      <w:rPr>
-        <w:noProof/>
-        <w:sz w:val="16"/>
-        <w:szCs w:val="16"/>
-      </w:rPr>
-      <w:t>1/16/2023</w:t>
-    </w:r>
-    <w:r>
-      <w:rPr>
-        <w:sz w:val="16"/>
-        <w:szCs w:val="16"/>
-      </w:rPr>
-      <w:fldChar w:fldCharType="end"/>
-    </w:r>
-  </w:p>
-  <w:p>
-    <w:pPr>
-      <w:pStyle w:val="Header"/>
-      <w:jc w:val="right"/>
-    </w:pPr>
-    <w:r>
-      <w:rPr>
-        <w:sz w:val="16"/>
-        <w:szCs w:val="16"/>
-      </w:rPr>
-      <w:t xml:space="preserve">Page </w:t>
-    </w:r>
-    <w:r>
-      <w:rPr>
-        <w:rStyle w:val="PageNumber"/>
-        <w:szCs w:val="16"/>
-      </w:rPr>
-      <w:fldChar w:fldCharType="begin"/>
-    </w:r>
-    <w:r>
-      <w:rPr>
-        <w:rStyle w:val="PageNumber"/>
-        <w:szCs w:val="16"/>
-      </w:rPr>
-      <w:instrText xml:space="preserve"> PAGE </w:instrText>
-    </w:r>
-    <w:r>
-      <w:rPr>
-        <w:rStyle w:val="PageNumber"/>
-        <w:szCs w:val="16"/>
-      </w:rPr>
-      <w:fldChar w:fldCharType="separate"/>
-    </w:r>
-    <w:r>
-      <w:rPr>
-        <w:rStyle w:val="PageNumber"/>
-        <w:noProof/>
-        <w:szCs w:val="16"/>
-      </w:rPr>
-      <w:t>1</w:t>
-    </w:r>
-    <w:r>
-      <w:rPr>
-        <w:rStyle w:val="PageNumber"/>
-        <w:szCs w:val="16"/>
-      </w:rPr>
-      <w:fldChar w:fldCharType="end"/>
-    </w:r>
   </w:p>
 </w:hdr>
 </file>
@@ -3350,6 +3140,28 @@
       <w:szCs w:val="20"/>
     </w:rPr>
   </w:style>
+  <w:style w:type="character" w:styleId="FollowedHyperlink">
+    <w:name w:val="FollowedHyperlink"/>
+    <w:basedOn w:val="DefaultParagraphFont"/>
+    <w:uiPriority w:val="99"/>
+    <w:semiHidden/>
+    <w:unhideWhenUsed/>
+    <w:rsid w:val="00362069"/>
+    <w:rPr>
+      <w:color w:val="954F72" w:themeColor="followedHyperlink"/>
+      <w:u w:val="single"/>
+    </w:rPr>
+  </w:style>
+  <w:style w:type="character" w:styleId="UnresolvedMention">
+    <w:name w:val="Unresolved Mention"/>
+    <w:basedOn w:val="DefaultParagraphFont"/>
+    <w:uiPriority w:val="99"/>
+    <w:rsid w:val="00235907"/>
+    <w:rPr>
+      <w:color w:val="605E5C"/>
+      <w:shd w:val="clear" w:color="auto" w:fill="E1DFDD"/>
+    </w:rPr>
+  </w:style>
 </w:styles>
 </file>
 
@@ -3615,14 +3427,12 @@
 </file>
 
 <file path=customXml/item1.xml><?xml version="1.0" encoding="utf-8"?>
-<p:properties xmlns:p="http://schemas.microsoft.com/office/2006/metadata/properties" xmlns:xsi="http://www.w3.org/2001/XMLSchema-instance" xmlns:pc="http://schemas.microsoft.com/office/infopath/2007/PartnerControls">
-  <documentManagement>
-    <lcf76f155ced4ddcb4097134ff3c332f xmlns="f5ddd0d5-9b79-4b0d-b88b-7e5de9b48fed">
-      <Terms xmlns="http://schemas.microsoft.com/office/infopath/2007/PartnerControls"/>
-    </lcf76f155ced4ddcb4097134ff3c332f>
-    <TaxCatchAll xmlns="02d12187-754c-41a9-9e93-c3e1cfacc155" xsi:nil="true"/>
-  </documentManagement>
-</p:properties>
+<?mso-contentType ?>
+<FormTemplates xmlns="http://schemas.microsoft.com/sharepoint/v3/contenttype/forms">
+  <Display>DocumentLibraryForm</Display>
+  <Edit>DocumentLibraryForm</Edit>
+  <New>DocumentLibraryForm</New>
+</FormTemplates>
 </file>
 
 <file path=customXml/item2.xml><?xml version="1.0" encoding="utf-8"?>
@@ -3874,21 +3684,20 @@
 </file>
 
 <file path=customXml/item3.xml><?xml version="1.0" encoding="utf-8"?>
-<?mso-contentType ?>
-<FormTemplates xmlns="http://schemas.microsoft.com/sharepoint/v3/contenttype/forms">
-  <Display>DocumentLibraryForm</Display>
-  <Edit>DocumentLibraryForm</Edit>
-  <New>DocumentLibraryForm</New>
-</FormTemplates>
+<p:properties xmlns:p="http://schemas.microsoft.com/office/2006/metadata/properties" xmlns:xsi="http://www.w3.org/2001/XMLSchema-instance" xmlns:pc="http://schemas.microsoft.com/office/infopath/2007/PartnerControls">
+  <documentManagement>
+    <lcf76f155ced4ddcb4097134ff3c332f xmlns="f5ddd0d5-9b79-4b0d-b88b-7e5de9b48fed">
+      <Terms xmlns="http://schemas.microsoft.com/office/infopath/2007/PartnerControls"/>
+    </lcf76f155ced4ddcb4097134ff3c332f>
+    <TaxCatchAll xmlns="02d12187-754c-41a9-9e93-c3e1cfacc155" xsi:nil="true"/>
+  </documentManagement>
+</p:properties>
 </file>
 
 <file path=customXml/itemProps1.xml><?xml version="1.0" encoding="utf-8"?>
-<ds:datastoreItem xmlns:ds="http://schemas.openxmlformats.org/officeDocument/2006/customXml" ds:itemID="{3FB587FF-70E5-4D82-9225-16D66F1951E6}">
+<ds:datastoreItem xmlns:ds="http://schemas.openxmlformats.org/officeDocument/2006/customXml" ds:itemID="{702043CC-D655-4140-97D6-4E3FA3AC6041}">
   <ds:schemaRefs>
-    <ds:schemaRef ds:uri="http://schemas.microsoft.com/office/2006/metadata/properties"/>
-    <ds:schemaRef ds:uri="http://schemas.microsoft.com/office/infopath/2007/PartnerControls"/>
-    <ds:schemaRef ds:uri="f5ddd0d5-9b79-4b0d-b88b-7e5de9b48fed"/>
-    <ds:schemaRef ds:uri="02d12187-754c-41a9-9e93-c3e1cfacc155"/>
+    <ds:schemaRef ds:uri="http://schemas.microsoft.com/sharepoint/v3/contenttype/forms"/>
   </ds:schemaRefs>
 </ds:datastoreItem>
 </file>
@@ -3914,9 +3723,12 @@
 </file>
 
 <file path=customXml/itemProps3.xml><?xml version="1.0" encoding="utf-8"?>
-<ds:datastoreItem xmlns:ds="http://schemas.openxmlformats.org/officeDocument/2006/customXml" ds:itemID="{702043CC-D655-4140-97D6-4E3FA3AC6041}">
+<ds:datastoreItem xmlns:ds="http://schemas.openxmlformats.org/officeDocument/2006/customXml" ds:itemID="{3FB587FF-70E5-4D82-9225-16D66F1951E6}">
   <ds:schemaRefs>
-    <ds:schemaRef ds:uri="http://schemas.microsoft.com/sharepoint/v3/contenttype/forms"/>
+    <ds:schemaRef ds:uri="http://schemas.microsoft.com/office/2006/metadata/properties"/>
+    <ds:schemaRef ds:uri="http://schemas.microsoft.com/office/infopath/2007/PartnerControls"/>
+    <ds:schemaRef ds:uri="f5ddd0d5-9b79-4b0d-b88b-7e5de9b48fed"/>
+    <ds:schemaRef ds:uri="02d12187-754c-41a9-9e93-c3e1cfacc155"/>
   </ds:schemaRefs>
 </ds:datastoreItem>
 </file>
</xml_diff>